<commit_message>
chore: appliquer .gitattributes (renormalize)
</commit_message>
<xml_diff>
--- a/Tools/Comment lancer la sauvegarde complète.docx
+++ b/Tools/Comment lancer la sauvegarde complète.docx
@@ -204,6 +204,106 @@
           <w:lang w:val="fr-FR"/>
         </w:rPr>
         <w:t xml:space="preserve"> Bypass -File ".\Tools\snapshot_rk.ps1"</w:t>
+      </w:r>
+    </w:p>
+    <w:p>
+      <w:pPr>
+        <w:jc w:val="center"/>
+        <w:rPr>
+          <w:b/>
+          <w:bCs/>
+          <w:color w:val="EE0000"/>
+          <w:sz w:val="24"/>
+          <w:szCs w:val="24"/>
+          <w:lang w:val="fr-FR"/>
+        </w:rPr>
+      </w:pPr>
+    </w:p>
+    <w:p>
+      <w:pPr>
+        <w:jc w:val="center"/>
+        <w:rPr>
+          <w:b/>
+          <w:bCs/>
+          <w:color w:val="EE0000"/>
+          <w:sz w:val="24"/>
+          <w:szCs w:val="24"/>
+          <w:lang w:val="fr-FR"/>
+        </w:rPr>
+      </w:pPr>
+      <w:proofErr w:type="spellStart"/>
+      <w:proofErr w:type="gramStart"/>
+      <w:r>
+        <w:rPr>
+          <w:b/>
+          <w:bCs/>
+          <w:color w:val="EE0000"/>
+          <w:sz w:val="24"/>
+          <w:szCs w:val="24"/>
+          <w:lang w:val="fr-FR"/>
+        </w:rPr>
+        <w:t>powershell</w:t>
+      </w:r>
+      <w:proofErr w:type="spellEnd"/>
+      <w:proofErr w:type="gramEnd"/>
+      <w:r>
+        <w:rPr>
+          <w:b/>
+          <w:bCs/>
+          <w:color w:val="EE0000"/>
+          <w:sz w:val="24"/>
+          <w:szCs w:val="24"/>
+          <w:lang w:val="fr-FR"/>
+        </w:rPr>
+        <w:t xml:space="preserve"> -</w:t>
+      </w:r>
+      <w:proofErr w:type="spellStart"/>
+      <w:r>
+        <w:rPr>
+          <w:b/>
+          <w:bCs/>
+          <w:color w:val="EE0000"/>
+          <w:sz w:val="24"/>
+          <w:szCs w:val="24"/>
+          <w:lang w:val="fr-FR"/>
+        </w:rPr>
+        <w:t>NoProfile</w:t>
+      </w:r>
+      <w:proofErr w:type="spellEnd"/>
+      <w:r>
+        <w:rPr>
+          <w:b/>
+          <w:bCs/>
+          <w:color w:val="EE0000"/>
+          <w:sz w:val="24"/>
+          <w:szCs w:val="24"/>
+          <w:lang w:val="fr-FR"/>
+        </w:rPr>
+        <w:t xml:space="preserve"> -</w:t>
+      </w:r>
+      <w:proofErr w:type="spellStart"/>
+      <w:r>
+        <w:rPr>
+          <w:b/>
+          <w:bCs/>
+          <w:color w:val="EE0000"/>
+          <w:sz w:val="24"/>
+          <w:szCs w:val="24"/>
+          <w:lang w:val="fr-FR"/>
+        </w:rPr>
+        <w:t>ExecutionPolicy</w:t>
+      </w:r>
+      <w:proofErr w:type="spellEnd"/>
+      <w:r>
+        <w:rPr>
+          <w:b/>
+          <w:bCs/>
+          <w:color w:val="EE0000"/>
+          <w:sz w:val="24"/>
+          <w:szCs w:val="24"/>
+          <w:lang w:val="fr-FR"/>
+        </w:rPr>
+        <w:t xml:space="preserve"> Bypass -File .\Tools\snapshot_rk.ps1</w:t>
       </w:r>
     </w:p>
     <w:p>
@@ -1885,6 +1985,7 @@
   <w:style w:type="character" w:default="1" w:styleId="Policepardfaut">
     <w:name w:val="Default Paragraph Font"/>
     <w:uiPriority w:val="1"/>
+    <w:semiHidden/>
     <w:unhideWhenUsed/>
   </w:style>
   <w:style w:type="table" w:default="1" w:styleId="TableauNormal">

</xml_diff>

<commit_message>
Backup auto 2025-08-30 18:46:26
</commit_message>
<xml_diff>
--- a/Tools/Comment lancer la sauvegarde complète.docx
+++ b/Tools/Comment lancer la sauvegarde complète.docx
@@ -155,9 +155,10 @@
           <w:lang w:val="fr-FR"/>
         </w:rPr>
       </w:pPr>
-      <w:proofErr w:type="spellStart"/>
-      <w:proofErr w:type="gramStart"/>
-      <w:r>
+    </w:p>
+    <w:p>
+      <w:pPr>
+        <w:jc w:val="center"/>
         <w:rPr>
           <w:b/>
           <w:bCs/>
@@ -166,10 +167,8 @@
           <w:szCs w:val="24"/>
           <w:lang w:val="fr-FR"/>
         </w:rPr>
-        <w:t>powershell</w:t>
-      </w:r>
-      <w:proofErr w:type="spellEnd"/>
-      <w:proofErr w:type="gramEnd"/>
+      </w:pPr>
+      <w:proofErr w:type="spellStart"/>
       <w:r>
         <w:rPr>
           <w:b/>
@@ -179,9 +178,9 @@
           <w:szCs w:val="24"/>
           <w:lang w:val="fr-FR"/>
         </w:rPr>
-        <w:t xml:space="preserve"> -</w:t>
-      </w:r>
-      <w:proofErr w:type="spellStart"/>
+        <w:t>powershell</w:t>
+      </w:r>
+      <w:proofErr w:type="spellEnd"/>
       <w:r>
         <w:rPr>
           <w:b/>
@@ -191,9 +190,9 @@
           <w:szCs w:val="24"/>
           <w:lang w:val="fr-FR"/>
         </w:rPr>
-        <w:t>ExecutionPolicy</w:t>
-      </w:r>
-      <w:proofErr w:type="spellEnd"/>
+        <w:t xml:space="preserve"> -</w:t>
+      </w:r>
+      <w:proofErr w:type="spellStart"/>
       <w:r>
         <w:rPr>
           <w:b/>
@@ -203,12 +202,10 @@
           <w:szCs w:val="24"/>
           <w:lang w:val="fr-FR"/>
         </w:rPr>
-        <w:t xml:space="preserve"> Bypass -File ".\Tools\snapshot_rk.ps1"</w:t>
-      </w:r>
-    </w:p>
-    <w:p>
-      <w:pPr>
-        <w:jc w:val="center"/>
+        <w:t>NoProfile</w:t>
+      </w:r>
+      <w:proofErr w:type="spellEnd"/>
+      <w:r>
         <w:rPr>
           <w:b/>
           <w:bCs/>
@@ -217,11 +214,10 @@
           <w:szCs w:val="24"/>
           <w:lang w:val="fr-FR"/>
         </w:rPr>
-      </w:pPr>
-    </w:p>
-    <w:p>
-      <w:pPr>
-        <w:jc w:val="center"/>
+        <w:t xml:space="preserve"> -</w:t>
+      </w:r>
+      <w:proofErr w:type="spellStart"/>
+      <w:r>
         <w:rPr>
           <w:b/>
           <w:bCs/>
@@ -230,9 +226,9 @@
           <w:szCs w:val="24"/>
           <w:lang w:val="fr-FR"/>
         </w:rPr>
-      </w:pPr>
-      <w:proofErr w:type="spellStart"/>
-      <w:proofErr w:type="gramStart"/>
+        <w:t>ExecutionPolicy</w:t>
+      </w:r>
+      <w:proofErr w:type="spellEnd"/>
       <w:r>
         <w:rPr>
           <w:b/>
@@ -242,67 +238,6 @@
           <w:szCs w:val="24"/>
           <w:lang w:val="fr-FR"/>
         </w:rPr>
-        <w:t>powershell</w:t>
-      </w:r>
-      <w:proofErr w:type="spellEnd"/>
-      <w:proofErr w:type="gramEnd"/>
-      <w:r>
-        <w:rPr>
-          <w:b/>
-          <w:bCs/>
-          <w:color w:val="EE0000"/>
-          <w:sz w:val="24"/>
-          <w:szCs w:val="24"/>
-          <w:lang w:val="fr-FR"/>
-        </w:rPr>
-        <w:t xml:space="preserve"> -</w:t>
-      </w:r>
-      <w:proofErr w:type="spellStart"/>
-      <w:r>
-        <w:rPr>
-          <w:b/>
-          <w:bCs/>
-          <w:color w:val="EE0000"/>
-          <w:sz w:val="24"/>
-          <w:szCs w:val="24"/>
-          <w:lang w:val="fr-FR"/>
-        </w:rPr>
-        <w:t>NoProfile</w:t>
-      </w:r>
-      <w:proofErr w:type="spellEnd"/>
-      <w:r>
-        <w:rPr>
-          <w:b/>
-          <w:bCs/>
-          <w:color w:val="EE0000"/>
-          <w:sz w:val="24"/>
-          <w:szCs w:val="24"/>
-          <w:lang w:val="fr-FR"/>
-        </w:rPr>
-        <w:t xml:space="preserve"> -</w:t>
-      </w:r>
-      <w:proofErr w:type="spellStart"/>
-      <w:r>
-        <w:rPr>
-          <w:b/>
-          <w:bCs/>
-          <w:color w:val="EE0000"/>
-          <w:sz w:val="24"/>
-          <w:szCs w:val="24"/>
-          <w:lang w:val="fr-FR"/>
-        </w:rPr>
-        <w:t>ExecutionPolicy</w:t>
-      </w:r>
-      <w:proofErr w:type="spellEnd"/>
-      <w:r>
-        <w:rPr>
-          <w:b/>
-          <w:bCs/>
-          <w:color w:val="EE0000"/>
-          <w:sz w:val="24"/>
-          <w:szCs w:val="24"/>
-          <w:lang w:val="fr-FR"/>
-        </w:rPr>
         <w:t xml:space="preserve"> Bypass -File .\Tools\snapshot_rk.ps1</w:t>
       </w:r>
     </w:p>
@@ -342,19 +277,11 @@
           <w:lang w:val="fr-FR"/>
         </w:rPr>
       </w:pPr>
-      <w:proofErr w:type="gramStart"/>
-      <w:r>
-        <w:rPr>
-          <w:lang w:val="fr-FR"/>
-        </w:rPr>
-        <w:t>clique</w:t>
-      </w:r>
-      <w:proofErr w:type="gramEnd"/>
-      <w:r>
-        <w:rPr>
-          <w:lang w:val="fr-FR"/>
-        </w:rPr>
-        <w:t xml:space="preserve"> le lien, </w:t>
+      <w:r>
+        <w:rPr>
+          <w:lang w:val="fr-FR"/>
+        </w:rPr>
+        <w:t xml:space="preserve">clique le lien, </w:t>
       </w:r>
       <w:r>
         <w:rPr>
@@ -381,19 +308,11 @@
           <w:lang w:val="fr-FR"/>
         </w:rPr>
       </w:pPr>
-      <w:proofErr w:type="gramStart"/>
-      <w:r>
-        <w:rPr>
-          <w:lang w:val="fr-FR"/>
-        </w:rPr>
-        <w:t>copie</w:t>
-      </w:r>
-      <w:proofErr w:type="gramEnd"/>
-      <w:r>
-        <w:rPr>
-          <w:lang w:val="fr-FR"/>
-        </w:rPr>
-        <w:t xml:space="preserve"> le </w:t>
+      <w:r>
+        <w:rPr>
+          <w:lang w:val="fr-FR"/>
+        </w:rPr>
+        <w:t xml:space="preserve">copie le </w:t>
       </w:r>
       <w:r>
         <w:rPr>
@@ -420,19 +339,11 @@
           <w:lang w:val="fr-FR"/>
         </w:rPr>
       </w:pPr>
-      <w:proofErr w:type="gramStart"/>
-      <w:r>
-        <w:rPr>
-          <w:lang w:val="fr-FR"/>
-        </w:rPr>
-        <w:t>colle</w:t>
-      </w:r>
-      <w:proofErr w:type="gramEnd"/>
-      <w:r>
-        <w:rPr>
-          <w:lang w:val="fr-FR"/>
-        </w:rPr>
-        <w:t>-le dans le terminal à l’invite,</w:t>
+      <w:r>
+        <w:rPr>
+          <w:lang w:val="fr-FR"/>
+        </w:rPr>
+        <w:t>colle-le dans le terminal à l’invite,</w:t>
       </w:r>
     </w:p>
     <w:p>
@@ -445,19 +356,11 @@
           <w:lang w:val="fr-FR"/>
         </w:rPr>
       </w:pPr>
-      <w:proofErr w:type="gramStart"/>
-      <w:r>
-        <w:rPr>
-          <w:lang w:val="fr-FR"/>
-        </w:rPr>
-        <w:t>un</w:t>
-      </w:r>
-      <w:proofErr w:type="gramEnd"/>
-      <w:r>
-        <w:rPr>
-          <w:lang w:val="fr-FR"/>
-        </w:rPr>
-        <w:t xml:space="preserve"> </w:t>
+      <w:r>
+        <w:rPr>
+          <w:lang w:val="fr-FR"/>
+        </w:rPr>
+        <w:t xml:space="preserve">un </w:t>
       </w:r>
       <w:proofErr w:type="spellStart"/>
       <w:r>
@@ -528,34 +431,18 @@
         </w:rPr>
       </w:pPr>
       <w:proofErr w:type="spellStart"/>
-      <w:proofErr w:type="gramStart"/>
-      <w:r>
-        <w:rPr>
-          <w:lang w:val="fr-FR"/>
-        </w:rPr>
-        <w:t>scripts</w:t>
-      </w:r>
-      <w:proofErr w:type="gramEnd"/>
-      <w:r>
-        <w:rPr>
-          <w:lang w:val="fr-FR"/>
-        </w:rPr>
-        <w:t>__MOTEUR</w:t>
+      <w:r>
+        <w:rPr>
+          <w:lang w:val="fr-FR"/>
+        </w:rPr>
+        <w:t>scripts__MOTEUR</w:t>
       </w:r>
       <w:proofErr w:type="spellEnd"/>
-      <w:proofErr w:type="gramStart"/>
-      <w:r>
-        <w:rPr>
-          <w:lang w:val="fr-FR"/>
-        </w:rPr>
-        <w:t>_….</w:t>
-      </w:r>
-      <w:proofErr w:type="gramEnd"/>
-      <w:r>
-        <w:rPr>
-          <w:lang w:val="fr-FR"/>
-        </w:rPr>
-        <w:t xml:space="preserve">txt, </w:t>
+      <w:r>
+        <w:rPr>
+          <w:lang w:val="fr-FR"/>
+        </w:rPr>
+        <w:t xml:space="preserve">_….txt, </w:t>
       </w:r>
       <w:proofErr w:type="spellStart"/>
       <w:r>
@@ -565,19 +452,11 @@
         <w:t>scripts__CONFIG</w:t>
       </w:r>
       <w:proofErr w:type="spellEnd"/>
-      <w:proofErr w:type="gramStart"/>
-      <w:r>
-        <w:rPr>
-          <w:lang w:val="fr-FR"/>
-        </w:rPr>
-        <w:t>_….</w:t>
-      </w:r>
-      <w:proofErr w:type="gramEnd"/>
-      <w:r>
-        <w:rPr>
-          <w:lang w:val="fr-FR"/>
-        </w:rPr>
-        <w:t xml:space="preserve">txt, </w:t>
+      <w:r>
+        <w:rPr>
+          <w:lang w:val="fr-FR"/>
+        </w:rPr>
+        <w:t xml:space="preserve">_….txt, </w:t>
       </w:r>
       <w:proofErr w:type="spellStart"/>
       <w:r>
@@ -587,33 +466,11 @@
         <w:t>scripts__BDD</w:t>
       </w:r>
       <w:proofErr w:type="spellEnd"/>
-      <w:proofErr w:type="gramStart"/>
-      <w:r>
-        <w:rPr>
-          <w:lang w:val="fr-FR"/>
-        </w:rPr>
-        <w:t>_….</w:t>
-      </w:r>
-      <w:proofErr w:type="gramEnd"/>
-      <w:r>
-        <w:rPr>
-          <w:lang w:val="fr-FR"/>
-        </w:rPr>
-        <w:t>txt, scripts__TEMPLATE</w:t>
-      </w:r>
-      <w:proofErr w:type="gramStart"/>
-      <w:r>
-        <w:rPr>
-          <w:lang w:val="fr-FR"/>
-        </w:rPr>
-        <w:t>_….</w:t>
-      </w:r>
-      <w:proofErr w:type="gramEnd"/>
-      <w:r>
-        <w:rPr>
-          <w:lang w:val="fr-FR"/>
-        </w:rPr>
-        <w:t>txt</w:t>
+      <w:r>
+        <w:rPr>
+          <w:lang w:val="fr-FR"/>
+        </w:rPr>
+        <w:t>_….txt, scripts__TEMPLATE_….txt</w:t>
       </w:r>
     </w:p>
     <w:p>
@@ -626,19 +483,11 @@
           <w:lang w:val="fr-FR"/>
         </w:rPr>
       </w:pPr>
-      <w:proofErr w:type="gramStart"/>
-      <w:r>
-        <w:rPr>
-          <w:lang w:val="fr-FR"/>
-        </w:rPr>
-        <w:t>les</w:t>
-      </w:r>
-      <w:proofErr w:type="gramEnd"/>
-      <w:r>
-        <w:rPr>
-          <w:lang w:val="fr-FR"/>
-        </w:rPr>
-        <w:t xml:space="preserve"> </w:t>
+      <w:r>
+        <w:rPr>
+          <w:lang w:val="fr-FR"/>
+        </w:rPr>
+        <w:t xml:space="preserve">les </w:t>
       </w:r>
       <w:r>
         <w:rPr>

</xml_diff>